<commit_message>
debounce weg en verslag
Debaounc code verwijdert en verder aan mijn verslag geschreven
</commit_message>
<xml_diff>
--- a/Project 2 verslag.docx
+++ b/Project 2 verslag.docx
@@ -3,9 +3,6 @@
 <w:document xmlns:wpc="http://schemas.microsoft.com/office/word/2010/wordprocessingCanvas" xmlns:cx="http://schemas.microsoft.com/office/drawing/2014/chartex" xmlns:cx1="http://schemas.microsoft.com/office/drawing/2015/9/8/chartex" xmlns:cx2="http://schemas.microsoft.com/office/drawing/2015/10/21/chartex" xmlns:mc="http://schemas.openxmlformats.org/markup-compatibility/2006" xmlns:o="urn:schemas-microsoft-com:office:office" xmlns:r="http://schemas.openxmlformats.org/officeDocument/2006/relationships" xmlns:m="http://schemas.openxmlformats.org/officeDocument/2006/math" xmlns:v="urn:schemas-microsoft-com:vml" xmlns:wp14="http://schemas.microsoft.com/office/word/2010/wordprocessingDrawing" xmlns:wp="http://schemas.openxmlformats.org/drawingml/2006/wordprocessingDrawing" xmlns:w10="urn:schemas-microsoft-com:office:word" xmlns:w="http://schemas.openxmlformats.org/wordprocessingml/2006/main" xmlns:w14="http://schemas.microsoft.com/office/word/2010/wordml" xmlns:w15="http://schemas.microsoft.com/office/word/2012/wordml" xmlns:w16se="http://schemas.microsoft.com/office/word/2015/wordml/symex" xmlns:wpg="http://schemas.microsoft.com/office/word/2010/wordprocessingGroup" xmlns:wpi="http://schemas.microsoft.com/office/word/2010/wordprocessingInk" xmlns:wne="http://schemas.microsoft.com/office/word/2006/wordml" xmlns:wps="http://schemas.microsoft.com/office/word/2010/wordprocessingShape" mc:Ignorable="w14 w15 w16se wp14">
   <w:body>
     <w:p>
-      <w:r>
-        <w:t>/</w:t>
-      </w:r>
       <w:sdt>
         <w:sdtPr>
           <w:id w:val="-831605760"/>
@@ -93,7 +90,7 @@
               </mc:Choice>
               <mc:Fallback>
                 <w:pict>
-                  <v:roundrect w14:anchorId="23AF2AA9" id="AutoVorm 622" o:spid="_x0000_s1026" style="position:absolute;margin-left:0;margin-top:0;width:561.35pt;height:742.95pt;z-index:251662336;visibility:visible;mso-wrap-style:square;mso-width-percent:920;mso-height-percent:940;mso-wrap-distance-left:9pt;mso-wrap-distance-top:0;mso-wrap-distance-right:9pt;mso-wrap-distance-bottom:0;mso-position-horizontal:center;mso-position-horizontal-relative:page;mso-position-vertical:center;mso-position-vertical-relative:page;mso-width-percent:920;mso-height-percent:940;mso-width-relative:page;mso-height-relative:page;v-text-anchor:top" arcsize="2269f" o:gfxdata="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" o:allowincell="f" filled="f" fillcolor="black">
+                  <v:roundrect w14:anchorId="0183B183" id="AutoVorm 622" o:spid="_x0000_s1026" style="position:absolute;margin-left:0;margin-top:0;width:561.35pt;height:742.95pt;z-index:251662336;visibility:visible;mso-wrap-style:square;mso-width-percent:920;mso-height-percent:940;mso-wrap-distance-left:9pt;mso-wrap-distance-top:0;mso-wrap-distance-right:9pt;mso-wrap-distance-bottom:0;mso-position-horizontal:center;mso-position-horizontal-relative:page;mso-position-vertical:center;mso-position-vertical-relative:page;mso-width-percent:920;mso-height-percent:940;mso-width-relative:page;mso-height-relative:page;v-text-anchor:top" arcsize="2269f" o:gfxdata="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" o:allowincell="f" filled="f" fillcolor="black">
                     <w10:wrap anchorx="page" anchory="page"/>
                   </v:roundrect>
                 </w:pict>
@@ -340,7 +337,7 @@
                                               <w:sz w:val="36"/>
                                               <w:szCs w:val="36"/>
                                             </w:rPr>
-                                            <w:t xml:space="preserve">Digitale project verslag </w:t>
+                                            <w:t>Digitale project verslag</w:t>
                                           </w:r>
                                         </w:sdtContent>
                                       </w:sdt>
@@ -540,7 +537,7 @@
                                         <w:sz w:val="36"/>
                                         <w:szCs w:val="36"/>
                                       </w:rPr>
-                                      <w:t xml:space="preserve">Digitale project verslag </w:t>
+                                      <w:t>Digitale project verslag</w:t>
                                     </w:r>
                                   </w:sdtContent>
                                 </w:sdt>
@@ -665,7 +662,7 @@
                                         <w:color w:val="D34817" w:themeColor="accent1"/>
                                         <w:lang w:val="nl-NL"/>
                                       </w:rPr>
-                                      <w:t xml:space="preserve">Vak: digitale electronica 2 </w:t>
+                                      <w:t>Vak: digitale electronica 2</w:t>
                                     </w:r>
                                   </w:sdtContent>
                                 </w:sdt>
@@ -814,7 +811,7 @@
                                   <w:color w:val="D34817" w:themeColor="accent1"/>
                                   <w:lang w:val="nl-NL"/>
                                 </w:rPr>
-                                <w:t xml:space="preserve">Vak: digitale electronica 2 </w:t>
+                                <w:t>Vak: digitale electronica 2</w:t>
                               </w:r>
                             </w:sdtContent>
                           </w:sdt>
@@ -976,10 +973,7 @@
         <w:sdtEndPr/>
         <w:sdtContent>
           <w:r>
-            <w:rPr>
-              <w:lang w:val="nl-NL"/>
-            </w:rPr>
-            <w:t xml:space="preserve">Digitale project verslag </w:t>
+            <w:t>Digitale project verslag</w:t>
           </w:r>
         </w:sdtContent>
       </w:sdt>
@@ -988,14 +982,8 @@
       <w:pPr>
         <w:pStyle w:val="Kop2"/>
         <w:jc w:val="center"/>
-        <w:rPr>
-          <w:color w:val="9D3511" w:themeColor="accent1" w:themeShade="BF"/>
-        </w:rPr>
-      </w:pPr>
-      <w:r>
-        <w:rPr>
-          <w:color w:val="9D3511" w:themeColor="accent1" w:themeShade="BF"/>
-        </w:rPr>
+      </w:pPr>
+      <w:r>
         <w:t xml:space="preserve">Inhoudsopgaven </w:t>
       </w:r>
     </w:p>
@@ -1007,14 +995,8 @@
           <w:numId w:val="11"/>
         </w:numPr>
         <w:jc w:val="center"/>
-        <w:rPr>
-          <w:color w:val="9D3511" w:themeColor="accent1" w:themeShade="BF"/>
-        </w:rPr>
-      </w:pPr>
-      <w:r>
-        <w:rPr>
-          <w:color w:val="9D3511" w:themeColor="accent1" w:themeShade="BF"/>
-        </w:rPr>
+      </w:pPr>
+      <w:r>
         <w:t xml:space="preserve">Doel </w:t>
       </w:r>
     </w:p>
@@ -1053,13 +1035,11 @@
         </w:numPr>
         <w:jc w:val="center"/>
         <w:rPr>
-          <w:color w:val="9D3511" w:themeColor="accent1" w:themeShade="BF"/>
-          <w:lang w:val="nl-NL"/>
-        </w:rPr>
-      </w:pPr>
-      <w:r>
-        <w:rPr>
-          <w:color w:val="9D3511" w:themeColor="accent1" w:themeShade="BF"/>
+          <w:lang w:val="nl-NL"/>
+        </w:rPr>
+      </w:pPr>
+      <w:r>
+        <w:rPr>
           <w:lang w:val="nl-NL"/>
         </w:rPr>
         <w:t xml:space="preserve">basis blokschema </w:t>
@@ -1102,7 +1082,7 @@
             <v:path o:extrusionok="f" gradientshapeok="t" o:connecttype="rect"/>
             <o:lock v:ext="edit" aspectratio="t"/>
           </v:shapetype>
-          <v:shape id="_x0000_i1029" type="#_x0000_t75" style="width:467.55pt;height:390.45pt">
+          <v:shape id="_x0000_i1034" type="#_x0000_t75" style="width:467.5pt;height:263pt">
             <v:imagedata r:id="rId11" o:title="Blokschema"/>
           </v:shape>
         </w:pict>
@@ -1110,6 +1090,37 @@
     </w:p>
     <w:p>
       <w:pPr>
+        <w:ind w:left="720" w:firstLine="720"/>
+        <w:rPr>
+          <w:lang w:val="nl-NL"/>
+        </w:rPr>
+      </w:pPr>
+      <w:r>
+        <w:rPr>
+          <w:lang w:val="nl-NL"/>
+        </w:rPr>
+        <w:t xml:space="preserve">1.0 basis blokschema van het project </w:t>
+      </w:r>
+    </w:p>
+    <w:p>
+      <w:pPr>
+        <w:pStyle w:val="Kop1"/>
+        <w:rPr>
+          <w:lang w:val="nl-NL"/>
+        </w:rPr>
+      </w:pPr>
+    </w:p>
+    <w:p>
+      <w:pPr>
+        <w:pStyle w:val="Kop1"/>
+        <w:rPr>
+          <w:lang w:val="nl-NL"/>
+        </w:rPr>
+      </w:pPr>
+    </w:p>
+    <w:p>
+      <w:pPr>
+        <w:pStyle w:val="Kop1"/>
         <w:rPr>
           <w:lang w:val="nl-NL"/>
         </w:rPr>
@@ -1120,23 +1131,916 @@
         <w:pStyle w:val="Kop1"/>
         <w:jc w:val="center"/>
         <w:rPr>
-          <w:color w:val="9D3511" w:themeColor="accent1" w:themeShade="BF"/>
-          <w:lang w:val="nl-NL"/>
-        </w:rPr>
-      </w:pPr>
-      <w:r>
-        <w:rPr>
-          <w:color w:val="9D3511" w:themeColor="accent1" w:themeShade="BF"/>
-          <w:lang w:val="nl-NL"/>
-        </w:rPr>
-        <w:t xml:space="preserve">3.0 gebruikte onderdelen </w:t>
-      </w:r>
+          <w:lang w:val="nl-NL"/>
+        </w:rPr>
+      </w:pPr>
+      <w:r>
+        <w:rPr>
+          <w:lang w:val="nl-NL"/>
+        </w:rPr>
+        <w:lastRenderedPageBreak/>
+        <w:t xml:space="preserve">3.0 </w:t>
+      </w:r>
+      <w:r>
+        <w:rPr>
+          <w:lang w:val="nl-NL"/>
+        </w:rPr>
+        <w:t>gebruikte onderdelen</w:t>
+      </w:r>
+    </w:p>
+    <w:p>
+      <w:pPr>
+        <w:rPr>
+          <w:lang w:val="nl-NL"/>
+        </w:rPr>
+      </w:pPr>
+    </w:p>
+    <w:p>
+      <w:pPr>
+        <w:rPr>
+          <w:lang w:val="nl-NL"/>
+        </w:rPr>
+      </w:pPr>
+      <w:r>
+        <w:rPr>
+          <w:lang w:val="nl-NL"/>
+        </w:rPr>
+        <w:t xml:space="preserve">1x Basys 3 developmend board </w:t>
+      </w:r>
+    </w:p>
+    <w:p>
+      <w:pPr>
+        <w:rPr>
+          <w:lang w:val="nl-NL"/>
+        </w:rPr>
+      </w:pPr>
+      <w:r>
+        <w:rPr>
+          <w:lang w:val="nl-NL"/>
+        </w:rPr>
+        <w:t xml:space="preserve">1x Vga kabel </w:t>
+      </w:r>
+    </w:p>
+    <w:p>
+      <w:pPr>
+        <w:rPr>
+          <w:lang w:val="nl-NL"/>
+        </w:rPr>
+      </w:pPr>
+      <w:r>
+        <w:rPr>
+          <w:lang w:val="nl-NL"/>
+        </w:rPr>
+        <w:t>1x mini usb kabel</w:t>
+      </w:r>
+    </w:p>
+    <w:p>
+      <w:r>
+        <w:t xml:space="preserve">1x </w:t>
+      </w:r>
+      <w:r>
+        <w:t xml:space="preserve"> Xillinx Vivado web pack edition </w:t>
+      </w:r>
+    </w:p>
+    <w:p>
+      <w:pPr>
+        <w:rPr>
+          <w:lang w:val="nl-NL"/>
+        </w:rPr>
+      </w:pPr>
+      <w:r>
+        <w:rPr>
+          <w:lang w:val="nl-NL"/>
+        </w:rPr>
+        <w:t xml:space="preserve">1 x een portie geduld </w:t>
+      </w:r>
+    </w:p>
+    <w:p>
+      <w:pPr>
+        <w:rPr>
+          <w:lang w:val="nl-NL"/>
+        </w:rPr>
+      </w:pPr>
+      <w:r>
+        <w:rPr>
+          <w:lang w:val="nl-NL"/>
+        </w:rPr>
+        <w:t>In de volgemde puntjes ga ik de belangerijkste onderdelen een beetje nader verklaren .</w:t>
+      </w:r>
+    </w:p>
+    <w:p>
+      <w:pPr>
+        <w:pStyle w:val="Kop1"/>
+        <w:jc w:val="center"/>
+        <w:rPr>
+          <w:lang w:val="nl-NL"/>
+        </w:rPr>
+      </w:pPr>
+      <w:r>
+        <w:rPr>
+          <w:lang w:val="nl-NL"/>
+        </w:rPr>
+        <w:t>4.0 verklaring van de onderdelen</w:t>
+      </w:r>
+    </w:p>
+    <w:p>
+      <w:pPr>
+        <w:pStyle w:val="Kop1"/>
+        <w:numPr>
+          <w:ilvl w:val="1"/>
+          <w:numId w:val="13"/>
+        </w:numPr>
+        <w:jc w:val="center"/>
+        <w:rPr>
+          <w:lang w:val="nl-NL"/>
+        </w:rPr>
+      </w:pPr>
+      <w:r>
+        <w:rPr>
+          <w:lang w:val="nl-NL"/>
+        </w:rPr>
+        <w:t>basys 3</w:t>
+      </w:r>
+    </w:p>
+    <w:p>
+      <w:pPr>
+        <w:pStyle w:val="Lijstalinea"/>
+        <w:ind w:left="1269"/>
+        <w:rPr>
+          <w:noProof/>
+        </w:rPr>
+      </w:pPr>
+      <w:r>
+        <w:rPr>
+          <w:noProof/>
+        </w:rPr>
+        <w:pict>
+          <v:shape id="_x0000_i1026" type="#_x0000_t75" style="width:403.1pt;height:227.25pt">
+            <v:imagedata r:id="rId12" o:title="Basys 3"/>
+          </v:shape>
+        </w:pict>
+      </w:r>
+    </w:p>
+    <w:p>
+      <w:pPr>
+        <w:pStyle w:val="Lijstalinea"/>
+        <w:ind w:left="1098" w:firstLine="171"/>
+      </w:pPr>
+      <w:r>
+        <w:t xml:space="preserve">2.0basys 3 development board </w:t>
+      </w:r>
+    </w:p>
+    <w:p>
+      <w:pPr>
+        <w:pStyle w:val="Lijstalinea"/>
+        <w:ind w:left="1098" w:firstLine="171"/>
+      </w:pPr>
+    </w:p>
+    <w:p>
+      <w:pPr>
+        <w:pStyle w:val="Lijstalinea"/>
+        <w:ind w:left="1098" w:firstLine="171"/>
+      </w:pPr>
+    </w:p>
+    <w:p>
+      <w:pPr>
+        <w:pStyle w:val="Lijstalinea"/>
+        <w:ind w:left="0"/>
+        <w:rPr>
+          <w:lang w:val="nl-NL"/>
+        </w:rPr>
+      </w:pPr>
+      <w:r>
+        <w:rPr>
+          <w:lang w:val="nl-NL"/>
+        </w:rPr>
+        <w:t xml:space="preserve">De Basys 3 is de opvolger van de basys 2 </w:t>
+      </w:r>
+      <w:r>
+        <w:rPr>
+          <w:lang w:val="nl-NL"/>
+        </w:rPr>
+        <w:t xml:space="preserve">. Hier zijn ook elementaire verschillen in  ook in de gebruikte processor </w:t>
+      </w:r>
+    </w:p>
+    <w:p>
+      <w:pPr>
+        <w:pStyle w:val="Lijstalinea"/>
+        <w:ind w:left="1098" w:firstLine="171"/>
+        <w:rPr>
+          <w:lang w:val="nl-NL"/>
+        </w:rPr>
+      </w:pPr>
+    </w:p>
+    <w:p>
+      <w:pPr>
+        <w:pStyle w:val="Lijstalinea"/>
+        <w:ind w:left="1098" w:firstLine="171"/>
+        <w:rPr>
+          <w:lang w:val="nl-NL"/>
+        </w:rPr>
+      </w:pPr>
+    </w:p>
+    <w:p>
+      <w:pPr>
+        <w:pStyle w:val="Lijstalinea"/>
+        <w:ind w:left="1098" w:firstLine="171"/>
+        <w:rPr>
+          <w:lang w:val="nl-NL"/>
+        </w:rPr>
+      </w:pPr>
+    </w:p>
+    <w:p>
+      <w:pPr>
+        <w:pStyle w:val="Lijstalinea"/>
+        <w:ind w:left="1098" w:firstLine="171"/>
+        <w:rPr>
+          <w:lang w:val="nl-NL"/>
+        </w:rPr>
+      </w:pPr>
+    </w:p>
+    <w:p>
+      <w:pPr>
+        <w:pStyle w:val="Lijstalinea"/>
+        <w:ind w:left="1098" w:firstLine="171"/>
+        <w:rPr>
+          <w:lang w:val="nl-NL"/>
+        </w:rPr>
+      </w:pPr>
+    </w:p>
+    <w:p>
+      <w:pPr>
+        <w:pStyle w:val="Lijstalinea"/>
+        <w:ind w:left="1098" w:firstLine="171"/>
+        <w:rPr>
+          <w:lang w:val="nl-NL"/>
+        </w:rPr>
+      </w:pPr>
+    </w:p>
+    <w:p>
+      <w:pPr>
+        <w:pStyle w:val="Lijstalinea"/>
+        <w:ind w:left="1098" w:firstLine="171"/>
+        <w:rPr>
+          <w:lang w:val="nl-NL"/>
+        </w:rPr>
+      </w:pPr>
+    </w:p>
+    <w:p>
+      <w:pPr>
+        <w:pStyle w:val="Lijstalinea"/>
+        <w:ind w:left="1098" w:firstLine="171"/>
+        <w:rPr>
+          <w:lang w:val="nl-NL"/>
+        </w:rPr>
+      </w:pPr>
+    </w:p>
+    <w:p>
+      <w:pPr>
+        <w:pStyle w:val="Lijstalinea"/>
+        <w:ind w:left="1098" w:firstLine="171"/>
+        <w:rPr>
+          <w:lang w:val="nl-NL"/>
+        </w:rPr>
+      </w:pPr>
+      <w:r>
+        <w:rPr>
+          <w:lang w:val="nl-NL"/>
+        </w:rPr>
+        <w:lastRenderedPageBreak/>
+        <w:pict>
+          <v:shape id="_x0000_i1047" type="#_x0000_t75" style="width:417.8pt;height:263.1pt">
+            <v:imagedata r:id="rId13" o:title="Basys2_vs_Basys3"/>
+          </v:shape>
+        </w:pict>
+      </w:r>
+    </w:p>
+    <w:p>
+      <w:pPr>
+        <w:ind w:left="549" w:firstLine="720"/>
+        <w:rPr>
+          <w:lang w:val="nl-NL"/>
+        </w:rPr>
+      </w:pPr>
+      <w:r>
+        <w:rPr>
+          <w:lang w:val="nl-NL"/>
+        </w:rPr>
+        <w:t>3.0</w:t>
+      </w:r>
+      <w:r>
+        <w:rPr>
+          <w:lang w:val="nl-NL"/>
+        </w:rPr>
+        <w:t>verschil tussen Basys2 en Basys3</w:t>
+      </w:r>
+      <w:r>
+        <w:rPr>
+          <w:lang w:val="nl-NL"/>
+        </w:rPr>
+        <w:tab/>
+      </w:r>
+    </w:p>
+    <w:p>
+      <w:pPr>
+        <w:rPr>
+          <w:lang w:val="nl-NL"/>
+        </w:rPr>
+      </w:pPr>
+      <w:r>
+        <w:rPr>
+          <w:lang w:val="nl-NL"/>
+        </w:rPr>
+        <w:t>Op de bovenstaande afbeelding zie je de verschillen tussen de Basys 2( onder) en de Basys3(boven)</w:t>
+      </w:r>
+    </w:p>
+    <w:p>
+      <w:pPr>
+        <w:rPr>
+          <w:lang w:val="nl-NL"/>
+        </w:rPr>
+      </w:pPr>
+      <w:r>
+        <w:rPr>
+          <w:lang w:val="nl-NL"/>
+        </w:rPr>
+        <w:t xml:space="preserve">Het eerste wat je opvalt is het verschil in groote dit komt omdat er op de Basys 3 meer  input en output mogelijkheden heeft </w:t>
+      </w:r>
+      <w:r>
+        <w:rPr>
+          <w:lang w:val="nl-NL"/>
+        </w:rPr>
+        <w:t xml:space="preserve"> namelijk 16 schakelaars en 16 switches 12 pins pMod conector(pMods zijn kleine uitbreidings kaartjes die verschilende interface mogelijk maken hierbij denk ik aan een motordriver om stappen motoren aan te sturen , rs232,…) </w:t>
+      </w:r>
+      <w:r>
+        <w:rPr>
+          <w:lang w:val="nl-NL"/>
+        </w:rPr>
+        <w:t>.een ingebouwde adc  en</w:t>
+      </w:r>
+      <w:r>
+        <w:rPr>
+          <w:lang w:val="nl-NL"/>
+        </w:rPr>
+        <w:t xml:space="preserve"> usb -uart bridge . Dit laatste vervangt de PS2 conector op het Basys 2 bord( dit is het metaale vierkantje op het Basys 2 bordt ).Het Basys 3 bordt gebruikt een Xillinx Artix 7 </w:t>
+      </w:r>
+      <w:r>
+        <w:rPr>
+          <w:lang w:val="nl-NL"/>
+        </w:rPr>
+        <w:t>dit ic heet een interne kloksnelheid die grooter is dan 450MHz wat het genereren van stabiele Vga beelden mogelijk maakt( dit direct uit het doosje nota bene ). Terwijl dit niet mogelijk was op het Basys2 tenzij weer een extern kristal op inplugde ( het vierkante doosje rechtsonder in de bovenstaande foto is het extern kristal). Op het gebied van FPGA is de Basys3 iets krachtiger : 15x meer logische cellen waar we  dus ons programma in kunnen steken(vooral het gecompileerde ontwerp dat vertaald wordt naar loogische poorten) (van 2160 naar 33280). En van we hebben eveneens true DSP slices wat ik houd dat we bijvoorbeeld filters kunnen programmeren ( bv : een hoog doorlaat).</w:t>
+      </w:r>
+      <w:r>
+        <w:rPr>
+          <w:lang w:val="nl-NL"/>
+        </w:rPr>
+        <w:t xml:space="preserve"> En enveens hebben we 26 keer meer ram dan de spartan 3E</w:t>
+      </w:r>
+    </w:p>
+    <w:p>
+      <w:pPr>
+        <w:rPr>
+          <w:lang w:val="nl-NL"/>
+        </w:rPr>
+      </w:pPr>
+    </w:p>
+    <w:p>
+      <w:pPr>
+        <w:rPr>
+          <w:lang w:val="nl-NL"/>
+        </w:rPr>
+      </w:pPr>
+    </w:p>
+    <w:p>
+      <w:pPr>
+        <w:rPr>
+          <w:lang w:val="nl-NL"/>
+        </w:rPr>
+      </w:pPr>
+    </w:p>
+    <w:p>
+      <w:pPr>
+        <w:rPr>
+          <w:lang w:val="nl-NL"/>
+        </w:rPr>
+      </w:pPr>
+    </w:p>
+    <w:p>
+      <w:pPr>
+        <w:rPr>
+          <w:lang w:val="nl-NL"/>
+        </w:rPr>
+      </w:pPr>
+    </w:p>
+    <w:p>
+      <w:pPr>
+        <w:rPr>
+          <w:lang w:val="nl-NL"/>
+        </w:rPr>
+      </w:pPr>
+    </w:p>
+    <w:p>
+      <w:pPr>
+        <w:rPr>
+          <w:lang w:val="nl-NL"/>
+        </w:rPr>
+      </w:pPr>
+    </w:p>
+    <w:p>
+      <w:pPr>
+        <w:rPr>
+          <w:lang w:val="nl-NL"/>
+        </w:rPr>
+      </w:pPr>
+    </w:p>
+    <w:p>
+      <w:pPr>
+        <w:rPr>
+          <w:lang w:val="nl-NL"/>
+        </w:rPr>
+      </w:pPr>
+    </w:p>
+    <w:p>
+      <w:pPr>
+        <w:pStyle w:val="Kop1"/>
+        <w:numPr>
+          <w:ilvl w:val="1"/>
+          <w:numId w:val="13"/>
+        </w:numPr>
+        <w:jc w:val="center"/>
+        <w:rPr>
+          <w:lang w:val="nl-NL"/>
+        </w:rPr>
+      </w:pPr>
+      <w:r>
+        <w:rPr>
+          <w:lang w:val="nl-NL"/>
+        </w:rPr>
+        <w:t>VGA</w:t>
+      </w:r>
+    </w:p>
+    <w:p>
+      <w:pPr>
+        <w:pStyle w:val="Lijstalinea"/>
+        <w:ind w:left="0"/>
+        <w:rPr>
+          <w:lang w:val="nl-NL"/>
+        </w:rPr>
+      </w:pPr>
+      <w:r>
+        <w:rPr>
+          <w:lang w:val="nl-NL"/>
+        </w:rPr>
+        <w:t>VGA staat voor Video Graphics Array</w:t>
+      </w:r>
+      <w:r>
+        <w:rPr>
+          <w:lang w:val="nl-NL"/>
+        </w:rPr>
+        <w:t xml:space="preserve"> refereerd naar de display hardware  maar nu dat deze wijd versprijd is kan het op de volgenden dingen duiden :</w:t>
+      </w:r>
+    </w:p>
+    <w:p>
+      <w:pPr>
+        <w:pStyle w:val="Lijstalinea"/>
+        <w:numPr>
+          <w:ilvl w:val="0"/>
+          <w:numId w:val="14"/>
+        </w:numPr>
+        <w:rPr>
+          <w:lang w:val="nl-NL"/>
+        </w:rPr>
+      </w:pPr>
+      <w:r>
+        <w:rPr>
+          <w:lang w:val="nl-NL"/>
+        </w:rPr>
+        <w:t xml:space="preserve">Het analoge computer beeld </w:t>
+      </w:r>
+    </w:p>
+    <w:p>
+      <w:pPr>
+        <w:pStyle w:val="Lijstalinea"/>
+        <w:numPr>
+          <w:ilvl w:val="0"/>
+          <w:numId w:val="14"/>
+        </w:numPr>
+      </w:pPr>
+      <w:r>
+        <w:t xml:space="preserve">De subminiature VGA conector </w:t>
+      </w:r>
+      <w:r>
+        <w:t>(15pins )</w:t>
+      </w:r>
+    </w:p>
+    <w:p>
+      <w:pPr>
+        <w:pStyle w:val="Lijstalinea"/>
+        <w:numPr>
+          <w:ilvl w:val="0"/>
+          <w:numId w:val="14"/>
+        </w:numPr>
+        <w:rPr>
+          <w:lang w:val="nl-NL"/>
+        </w:rPr>
+      </w:pPr>
+      <w:r>
+        <w:rPr>
+          <w:lang w:val="nl-NL"/>
+        </w:rPr>
+        <w:t>640</w:t>
+      </w:r>
+      <w:r>
+        <w:rPr>
+          <w:lang w:val="nl-NL"/>
+        </w:rPr>
+        <w:t>x</w:t>
+      </w:r>
+      <w:r>
+        <w:rPr>
+          <w:lang w:val="nl-NL"/>
+        </w:rPr>
+        <w:t xml:space="preserve">480 resolutie </w:t>
+      </w:r>
+    </w:p>
+    <w:p>
+      <w:pPr>
+        <w:pStyle w:val="Lijstalinea"/>
+        <w:ind w:left="360"/>
+        <w:rPr>
+          <w:lang w:val="nl-NL"/>
+        </w:rPr>
+      </w:pPr>
+    </w:p>
+    <w:p>
+      <w:pPr>
+        <w:pStyle w:val="Lijstalinea"/>
+        <w:ind w:left="0"/>
+        <w:rPr>
+          <w:color w:val="FF0000"/>
+          <w:lang w:val="nl-NL"/>
+        </w:rPr>
+      </w:pPr>
+      <w:r>
+        <w:rPr>
+          <w:color w:val="FF0000"/>
+          <w:lang w:val="nl-NL"/>
+        </w:rPr>
+        <w:t xml:space="preserve">Blablalba hier </w:t>
+      </w:r>
+    </w:p>
+    <w:p>
+      <w:pPr>
+        <w:pStyle w:val="Kop1"/>
+        <w:ind w:left="471"/>
+        <w:rPr>
+          <w:lang w:val="nl-NL"/>
+        </w:rPr>
+      </w:pPr>
+    </w:p>
+    <w:p>
+      <w:pPr>
+        <w:pStyle w:val="Kop1"/>
+        <w:ind w:left="471"/>
+        <w:rPr>
+          <w:lang w:val="nl-NL"/>
+        </w:rPr>
+      </w:pPr>
+    </w:p>
+    <w:p>
+      <w:pPr>
+        <w:pStyle w:val="Kop1"/>
+        <w:ind w:left="471"/>
+        <w:rPr>
+          <w:lang w:val="nl-NL"/>
+        </w:rPr>
+      </w:pPr>
+    </w:p>
+    <w:p>
+      <w:pPr>
+        <w:pStyle w:val="Kop1"/>
+        <w:ind w:left="471"/>
+        <w:rPr>
+          <w:lang w:val="nl-NL"/>
+        </w:rPr>
+      </w:pPr>
+    </w:p>
+    <w:p>
+      <w:pPr>
+        <w:pStyle w:val="Kop1"/>
+        <w:ind w:left="471"/>
+        <w:rPr>
+          <w:lang w:val="nl-NL"/>
+        </w:rPr>
+      </w:pPr>
+    </w:p>
+    <w:p>
+      <w:pPr>
+        <w:pStyle w:val="Kop1"/>
+        <w:ind w:left="471"/>
+        <w:rPr>
+          <w:lang w:val="nl-NL"/>
+        </w:rPr>
+      </w:pPr>
+    </w:p>
+    <w:p>
+      <w:pPr>
+        <w:pStyle w:val="Kop1"/>
+        <w:ind w:left="471"/>
+        <w:rPr>
+          <w:lang w:val="nl-NL"/>
+        </w:rPr>
+      </w:pPr>
+    </w:p>
+    <w:p>
+      <w:pPr>
+        <w:pStyle w:val="Kop1"/>
+        <w:ind w:left="471"/>
+        <w:rPr>
+          <w:lang w:val="nl-NL"/>
+        </w:rPr>
+      </w:pPr>
+    </w:p>
+    <w:p>
+      <w:pPr>
+        <w:pStyle w:val="Kop1"/>
+        <w:ind w:left="471"/>
+        <w:rPr>
+          <w:lang w:val="nl-NL"/>
+        </w:rPr>
+      </w:pPr>
+    </w:p>
+    <w:p>
+      <w:pPr>
+        <w:pStyle w:val="Kop1"/>
+        <w:ind w:left="471"/>
+        <w:rPr>
+          <w:lang w:val="nl-NL"/>
+        </w:rPr>
+      </w:pPr>
+    </w:p>
+    <w:p>
+      <w:pPr>
+        <w:pStyle w:val="Kop1"/>
+        <w:ind w:left="471"/>
+        <w:rPr>
+          <w:lang w:val="nl-NL"/>
+        </w:rPr>
+      </w:pPr>
+    </w:p>
+    <w:p>
+      <w:pPr>
+        <w:pStyle w:val="Kop1"/>
+        <w:ind w:left="471"/>
+        <w:rPr>
+          <w:lang w:val="nl-NL"/>
+        </w:rPr>
+      </w:pPr>
+    </w:p>
+    <w:p>
+      <w:pPr>
+        <w:pStyle w:val="Kop1"/>
+        <w:ind w:left="471"/>
+        <w:rPr>
+          <w:lang w:val="nl-NL"/>
+        </w:rPr>
+      </w:pPr>
+    </w:p>
+    <w:p>
+      <w:pPr>
+        <w:pStyle w:val="Kop1"/>
+        <w:ind w:left="471"/>
+        <w:rPr>
+          <w:lang w:val="nl-NL"/>
+        </w:rPr>
+      </w:pPr>
+    </w:p>
+    <w:p>
+      <w:pPr>
+        <w:pStyle w:val="Kop1"/>
+        <w:ind w:left="471"/>
+        <w:rPr>
+          <w:lang w:val="nl-NL"/>
+        </w:rPr>
+      </w:pPr>
+    </w:p>
+    <w:p>
+      <w:pPr>
+        <w:pStyle w:val="Kop1"/>
+        <w:ind w:left="471"/>
+        <w:jc w:val="center"/>
+        <w:rPr>
+          <w:lang w:val="nl-NL"/>
+        </w:rPr>
+      </w:pPr>
+      <w:r>
+        <w:rPr>
+          <w:lang w:val="nl-NL"/>
+        </w:rPr>
+        <w:lastRenderedPageBreak/>
+        <w:t>4.3</w:t>
+      </w:r>
+      <w:r>
+        <w:rPr>
+          <w:lang w:val="nl-NL"/>
+        </w:rPr>
+        <w:t>vivado ide</w:t>
+      </w:r>
+    </w:p>
+    <w:p>
+      <w:pPr>
+        <w:pStyle w:val="Lijstalinea"/>
+        <w:ind w:left="471"/>
+        <w:rPr>
+          <w:lang w:val="nl-NL"/>
+        </w:rPr>
+      </w:pPr>
+      <w:r>
+        <w:rPr>
+          <w:lang w:val="nl-NL"/>
+        </w:rPr>
+        <w:t xml:space="preserve">In de viado ide ( integrated development envirment ) schrijven we ons programma en maken we onze testbenches </w:t>
+      </w:r>
+      <w:r>
+        <w:rPr>
+          <w:lang w:val="nl-NL"/>
+        </w:rPr>
+        <w:pict>
+          <v:shape id="_x0000_i1067" type="#_x0000_t75" style="width:467.4pt;height:254.5pt">
+            <v:imagedata r:id="rId14" o:title="Vivado screencapture"/>
+          </v:shape>
+        </w:pict>
+      </w:r>
+    </w:p>
+    <w:p>
+      <w:pPr>
+        <w:pStyle w:val="Lijstalinea"/>
+        <w:ind w:left="0"/>
+        <w:rPr>
+          <w:color w:val="auto"/>
+          <w:lang w:val="nl-NL"/>
+        </w:rPr>
+      </w:pPr>
+      <w:r>
+        <w:rPr>
+          <w:color w:val="auto"/>
+          <w:lang w:val="nl-NL"/>
+        </w:rPr>
+        <w:t xml:space="preserve">         4 vivado screen capture </w:t>
+      </w:r>
+    </w:p>
+    <w:p>
+      <w:pPr>
+        <w:pStyle w:val="Lijstalinea"/>
+        <w:ind w:left="0"/>
+        <w:rPr>
+          <w:color w:val="auto"/>
+          <w:lang w:val="nl-NL"/>
+        </w:rPr>
+      </w:pPr>
+      <w:r>
+        <w:rPr>
+          <w:color w:val="auto"/>
+          <w:lang w:val="nl-NL"/>
+        </w:rPr>
+        <w:t>Dit kunnen we in 2 verschilende talen doen namelijk VHDL en verilor.</w:t>
+      </w:r>
+    </w:p>
+    <w:p>
+      <w:pPr>
+        <w:pStyle w:val="Lijstalinea"/>
+        <w:ind w:left="0"/>
+        <w:rPr>
+          <w:color w:val="auto"/>
+          <w:lang w:val="nl-NL"/>
+        </w:rPr>
+      </w:pPr>
+      <w:r>
+        <w:rPr>
+          <w:color w:val="auto"/>
+          <w:lang w:val="nl-NL"/>
+        </w:rPr>
+        <w:t xml:space="preserve">Vhdl staat voor VHSIC Hadrware Description Language (VHSIC staat voor Verry High speed Integreted Circuit BV een FPGA) .Deze </w:t>
+      </w:r>
+      <w:r>
+        <w:rPr>
+          <w:color w:val="auto"/>
+          <w:lang w:val="nl-NL"/>
+        </w:rPr>
+        <w:t xml:space="preserve">Taal is nergens op gebaseerd qua syntax terwijl verilog een c achtige structuur heeft. </w:t>
+      </w:r>
+    </w:p>
+    <w:p>
+      <w:pPr>
+        <w:pStyle w:val="Lijstalinea"/>
+        <w:ind w:left="0"/>
+        <w:rPr>
+          <w:lang w:val="nl-NL"/>
+        </w:rPr>
+      </w:pPr>
+      <w:r>
+        <w:rPr>
+          <w:color w:val="auto"/>
+          <w:lang w:val="nl-NL"/>
+        </w:rPr>
+        <w:t xml:space="preserve">Bijde zijn gestandardiseerd door </w:t>
+      </w:r>
+      <w:r>
+        <w:rPr>
+          <w:lang w:val="nl-NL"/>
+        </w:rPr>
+        <w:t xml:space="preserve">IEEE </w:t>
+      </w:r>
+      <w:r>
+        <w:rPr>
+          <w:color w:val="auto"/>
+          <w:lang w:val="nl-NL"/>
+        </w:rPr>
+        <w:t xml:space="preserve">VHDL zijnde </w:t>
+      </w:r>
+      <w:r>
+        <w:rPr>
+          <w:lang w:val="nl-NL"/>
+        </w:rPr>
+        <w:t>IEEE 1076-1987</w:t>
+      </w:r>
+      <w:r>
+        <w:rPr>
+          <w:lang w:val="nl-NL"/>
+        </w:rPr>
+        <w:t xml:space="preserve"> en verilog zijnde IEEE 1364 . Dit wilt dus zeggen dat als je een VHDL of verilog “compiler” wilt uitbrengen dan moet deze aan de in de standa</w:t>
+      </w:r>
+      <w:r>
+        <w:rPr>
+          <w:lang w:val="nl-NL"/>
+        </w:rPr>
+        <w:t xml:space="preserve">ar bescreven voorwarden voldoen. Naast compiler(wat in de software trouwens niet compileren maar synthesiseren wordt genoemd) zorgt de software voor dat de tijdens het </w:t>
+      </w:r>
+      <w:r>
+        <w:rPr>
+          <w:lang w:val="nl-NL"/>
+        </w:rPr>
+        <w:t>maken de kortste weg tussen 2 bouwstenen wordt gekozen. Dit omdat we met een eindig aantal recources  en deze willen we niet verspillen door componenten random te plaatsen in verschilende LUT’s(Look Up Tables waar onze logica in word geplaatst).</w:t>
+      </w:r>
+      <w:r>
+        <w:rPr>
+          <w:lang w:val="nl-NL"/>
+        </w:rPr>
+        <w:t>Eveneens zorgt de software er voor dat de interne golfvormen mooi blijven . Hieronder versta ik dat de bijvoorbeeld stijg en daaltijd mooi binen de perken blijven en zo je blokgolf er als een blokgolf blijft uitzien.</w:t>
+      </w:r>
+    </w:p>
+    <w:p>
+      <w:pPr>
+        <w:pStyle w:val="Lijstalinea"/>
+        <w:ind w:left="0"/>
+        <w:rPr>
+          <w:color w:val="auto"/>
+          <w:lang w:val="nl-NL"/>
+        </w:rPr>
+      </w:pPr>
       <w:bookmarkStart w:id="0" w:name="_GoBack"/>
       <w:bookmarkEnd w:id="0"/>
     </w:p>
+    <w:p>
+      <w:pPr>
+        <w:pStyle w:val="Lijstalinea"/>
+        <w:ind w:left="0"/>
+        <w:rPr>
+          <w:color w:val="auto"/>
+          <w:lang w:val="nl-NL"/>
+        </w:rPr>
+      </w:pPr>
+    </w:p>
+    <w:p>
+      <w:pPr>
+        <w:pStyle w:val="Lijstalinea"/>
+        <w:ind w:left="831"/>
+        <w:rPr>
+          <w:lang w:val="nl-NL"/>
+        </w:rPr>
+      </w:pPr>
+    </w:p>
+    <w:p>
+      <w:pPr>
+        <w:pStyle w:val="Lijstalinea"/>
+        <w:ind w:left="0"/>
+        <w:rPr>
+          <w:lang w:val="nl-NL"/>
+        </w:rPr>
+      </w:pPr>
+    </w:p>
+    <w:p>
+      <w:pPr>
+        <w:pStyle w:val="Lijstalinea"/>
+        <w:ind w:left="471"/>
+        <w:rPr>
+          <w:lang w:val="nl-NL"/>
+        </w:rPr>
+      </w:pPr>
+    </w:p>
     <w:sectPr>
-      <w:footerReference w:type="even" r:id="rId12"/>
-      <w:footerReference w:type="default" r:id="rId13"/>
+      <w:footerReference w:type="even" r:id="rId15"/>
+      <w:footerReference w:type="default" r:id="rId16"/>
       <w:pgSz w:w="12240" w:h="15840" w:code="1"/>
       <w:pgMar w:top="1440" w:right="1440" w:bottom="1440" w:left="1440" w:header="720" w:footer="720" w:gutter="0"/>
       <w:pgNumType w:start="0"/>
@@ -1490,7 +2394,7 @@
         </mc:Choice>
         <mc:Fallback>
           <w:pict>
-            <v:roundrect w14:anchorId="26A21830" id="AutoVorm 24" o:spid="_x0000_s1026" style="position:absolute;margin-left:0;margin-top:0;width:561.15pt;height:742.85pt;z-index:251665408;visibility:visible;mso-wrap-style:square;mso-width-percent:920;mso-height-percent:940;mso-wrap-distance-left:9pt;mso-wrap-distance-top:0;mso-wrap-distance-right:9pt;mso-wrap-distance-bottom:0;mso-position-horizontal:center;mso-position-horizontal-relative:page;mso-position-vertical:center;mso-position-vertical-relative:page;mso-width-percent:920;mso-height-percent:940;mso-width-relative:page;mso-height-relative:page;v-text-anchor:top" arcsize="2637f" o:gfxdata="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" o:allowincell="f" filled="f" fillcolor="black" strokeweight="1pt">
+            <v:roundrect w14:anchorId="377DBB24" id="AutoVorm 24" o:spid="_x0000_s1026" style="position:absolute;margin-left:0;margin-top:0;width:561.15pt;height:742.85pt;z-index:251665408;visibility:visible;mso-wrap-style:square;mso-width-percent:920;mso-height-percent:940;mso-wrap-distance-left:9pt;mso-wrap-distance-top:0;mso-wrap-distance-right:9pt;mso-wrap-distance-bottom:0;mso-position-horizontal:center;mso-position-horizontal-relative:page;mso-position-vertical:center;mso-position-vertical-relative:page;mso-width-percent:920;mso-height-percent:940;mso-width-relative:page;mso-height-relative:page;v-text-anchor:top" arcsize="2637f" o:gfxdata="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" o:allowincell="f" filled="f" fillcolor="black" strokeweight="1pt">
               <w10:wrap anchorx="page" anchory="page"/>
             </v:roundrect>
           </w:pict>
@@ -1581,7 +2485,7 @@
                               <w:szCs w:val="40"/>
                               <w:lang w:val="nl-NL"/>
                             </w:rPr>
-                            <w:t>2</w:t>
+                            <w:t>4</w:t>
                           </w:r>
                           <w:r>
                             <w:rPr>
@@ -1642,7 +2546,7 @@
                         <w:szCs w:val="40"/>
                         <w:lang w:val="nl-NL"/>
                       </w:rPr>
-                      <w:t>2</w:t>
+                      <w:t>4</w:t>
                     </w:r>
                     <w:r>
                       <w:rPr>
@@ -1988,7 +2892,7 @@
         </mc:Choice>
         <mc:Fallback>
           <w:pict>
-            <v:roundrect w14:anchorId="2EEEE935" id="AutoVorm 21" o:spid="_x0000_s1026" style="position:absolute;margin-left:0;margin-top:0;width:561.15pt;height:742.85pt;z-index:251660288;visibility:visible;mso-wrap-style:square;mso-width-percent:920;mso-height-percent:940;mso-wrap-distance-left:9pt;mso-wrap-distance-top:0;mso-wrap-distance-right:9pt;mso-wrap-distance-bottom:0;mso-position-horizontal:center;mso-position-horizontal-relative:page;mso-position-vertical:center;mso-position-vertical-relative:page;mso-width-percent:920;mso-height-percent:940;mso-width-relative:page;mso-height-relative:page;v-text-anchor:top" arcsize="2637f" o:gfxdata="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" o:allowincell="f" filled="f" fillcolor="black" strokeweight="1pt">
+            <v:roundrect w14:anchorId="31F7D558" id="AutoVorm 21" o:spid="_x0000_s1026" style="position:absolute;margin-left:0;margin-top:0;width:561.15pt;height:742.85pt;z-index:251660288;visibility:visible;mso-wrap-style:square;mso-width-percent:920;mso-height-percent:940;mso-wrap-distance-left:9pt;mso-wrap-distance-top:0;mso-wrap-distance-right:9pt;mso-wrap-distance-bottom:0;mso-position-horizontal:center;mso-position-horizontal-relative:page;mso-position-vertical:center;mso-position-vertical-relative:page;mso-width-percent:920;mso-height-percent:940;mso-width-relative:page;mso-height-relative:page;v-text-anchor:top" arcsize="2637f" o:gfxdata="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" o:allowincell="f" filled="f" fillcolor="black" strokeweight="1pt">
               <w10:wrap anchorx="page" anchory="page"/>
             </v:roundrect>
           </w:pict>
@@ -2067,10 +2971,7 @@
                             <w:fldChar w:fldCharType="begin"/>
                           </w:r>
                           <w:r>
-                            <w:instrText xml:space="preserve">PAGE  \* </w:instrText>
-                          </w:r>
-                          <w:r>
-                            <w:instrText>Arabic  \* MERGEFORMAT</w:instrText>
+                            <w:instrText>PAGE  \* Arabic  \* MERGEFORMAT</w:instrText>
                           </w:r>
                           <w:r>
                             <w:fldChar w:fldCharType="separate"/>
@@ -2083,7 +2984,7 @@
                               <w:szCs w:val="40"/>
                               <w:lang w:val="nl-NL"/>
                             </w:rPr>
-                            <w:t>1</w:t>
+                            <w:t>5</w:t>
                           </w:r>
                           <w:r>
                             <w:rPr>
@@ -2131,10 +3032,7 @@
                       <w:fldChar w:fldCharType="begin"/>
                     </w:r>
                     <w:r>
-                      <w:instrText xml:space="preserve">PAGE  \* </w:instrText>
-                    </w:r>
-                    <w:r>
-                      <w:instrText>Arabic  \* MERGEFORMAT</w:instrText>
+                      <w:instrText>PAGE  \* Arabic  \* MERGEFORMAT</w:instrText>
                     </w:r>
                     <w:r>
                       <w:fldChar w:fldCharType="separate"/>
@@ -2147,7 +3045,7 @@
                         <w:szCs w:val="40"/>
                         <w:lang w:val="nl-NL"/>
                       </w:rPr>
-                      <w:t>1</w:t>
+                      <w:t>5</w:t>
                     </w:r>
                     <w:r>
                       <w:rPr>
@@ -2303,16 +3201,16 @@
     </w:lvl>
   </w:abstractNum>
   <w:abstractNum w:abstractNumId="5" w15:restartNumberingAfterBreak="0">
-    <w:nsid w:val="6C182789"/>
+    <w:nsid w:val="2A2218F9"/>
     <w:multiLevelType w:val="multilevel"/>
-    <w:tmpl w:val="C01470D8"/>
+    <w:tmpl w:val="A06E1A06"/>
     <w:lvl w:ilvl="0">
-      <w:start w:val="1"/>
+      <w:start w:val="4"/>
       <w:numFmt w:val="decimal"/>
-      <w:lvlText w:val="%1.0"/>
+      <w:lvlText w:val="%1"/>
       <w:lvlJc w:val="left"/>
       <w:pPr>
-        <w:ind w:left="549" w:hanging="549"/>
+        <w:ind w:left="471" w:hanging="471"/>
       </w:pPr>
       <w:rPr>
         <w:rFonts w:hint="default"/>
@@ -2324,7 +3222,7 @@
       <w:lvlText w:val="%1.%2"/>
       <w:lvlJc w:val="left"/>
       <w:pPr>
-        <w:ind w:left="1269" w:hanging="549"/>
+        <w:ind w:left="471" w:hanging="471"/>
       </w:pPr>
       <w:rPr>
         <w:rFonts w:hint="default"/>
@@ -2336,7 +3234,7 @@
       <w:lvlText w:val="%1.%2.%3"/>
       <w:lvlJc w:val="left"/>
       <w:pPr>
-        <w:ind w:left="2160" w:hanging="720"/>
+        <w:ind w:left="720" w:hanging="720"/>
       </w:pPr>
       <w:rPr>
         <w:rFonts w:hint="default"/>
@@ -2348,7 +3246,7 @@
       <w:lvlText w:val="%1.%2.%3.%4"/>
       <w:lvlJc w:val="left"/>
       <w:pPr>
-        <w:ind w:left="3240" w:hanging="1080"/>
+        <w:ind w:left="1080" w:hanging="1080"/>
       </w:pPr>
       <w:rPr>
         <w:rFonts w:hint="default"/>
@@ -2360,7 +3258,7 @@
       <w:lvlText w:val="%1.%2.%3.%4.%5"/>
       <w:lvlJc w:val="left"/>
       <w:pPr>
-        <w:ind w:left="3960" w:hanging="1080"/>
+        <w:ind w:left="1080" w:hanging="1080"/>
       </w:pPr>
       <w:rPr>
         <w:rFonts w:hint="default"/>
@@ -2372,7 +3270,7 @@
       <w:lvlText w:val="%1.%2.%3.%4.%5.%6"/>
       <w:lvlJc w:val="left"/>
       <w:pPr>
-        <w:ind w:left="5040" w:hanging="1440"/>
+        <w:ind w:left="1440" w:hanging="1440"/>
       </w:pPr>
       <w:rPr>
         <w:rFonts w:hint="default"/>
@@ -2384,7 +3282,7 @@
       <w:lvlText w:val="%1.%2.%3.%4.%5.%6.%7"/>
       <w:lvlJc w:val="left"/>
       <w:pPr>
-        <w:ind w:left="5760" w:hanging="1440"/>
+        <w:ind w:left="1440" w:hanging="1440"/>
       </w:pPr>
       <w:rPr>
         <w:rFonts w:hint="default"/>
@@ -2396,7 +3294,7 @@
       <w:lvlText w:val="%1.%2.%3.%4.%5.%6.%7.%8"/>
       <w:lvlJc w:val="left"/>
       <w:pPr>
-        <w:ind w:left="6840" w:hanging="1800"/>
+        <w:ind w:left="1800" w:hanging="1800"/>
       </w:pPr>
       <w:rPr>
         <w:rFonts w:hint="default"/>
@@ -2408,7 +3306,322 @@
       <w:lvlText w:val="%1.%2.%3.%4.%5.%6.%7.%8.%9"/>
       <w:lvlJc w:val="left"/>
       <w:pPr>
+        <w:ind w:left="2160" w:hanging="2160"/>
+      </w:pPr>
+      <w:rPr>
+        <w:rFonts w:hint="default"/>
+      </w:rPr>
+    </w:lvl>
+  </w:abstractNum>
+  <w:abstractNum w:abstractNumId="6" w15:restartNumberingAfterBreak="0">
+    <w:nsid w:val="37D76E81"/>
+    <w:multiLevelType w:val="hybridMultilevel"/>
+    <w:tmpl w:val="52CEFCE0"/>
+    <w:lvl w:ilvl="0" w:tplc="CD223E3E">
+      <w:start w:val="1"/>
+      <w:numFmt w:val="decimal"/>
+      <w:lvlText w:val="%1)"/>
+      <w:lvlJc w:val="left"/>
+      <w:pPr>
+        <w:ind w:left="360" w:hanging="360"/>
+      </w:pPr>
+      <w:rPr>
+        <w:rFonts w:hint="default"/>
+      </w:rPr>
+    </w:lvl>
+    <w:lvl w:ilvl="1" w:tplc="04090019" w:tentative="1">
+      <w:start w:val="1"/>
+      <w:numFmt w:val="lowerLetter"/>
+      <w:lvlText w:val="%2."/>
+      <w:lvlJc w:val="left"/>
+      <w:pPr>
+        <w:ind w:left="1080" w:hanging="360"/>
+      </w:pPr>
+    </w:lvl>
+    <w:lvl w:ilvl="2" w:tplc="0409001B" w:tentative="1">
+      <w:start w:val="1"/>
+      <w:numFmt w:val="lowerRoman"/>
+      <w:lvlText w:val="%3."/>
+      <w:lvlJc w:val="right"/>
+      <w:pPr>
+        <w:ind w:left="1800" w:hanging="180"/>
+      </w:pPr>
+    </w:lvl>
+    <w:lvl w:ilvl="3" w:tplc="0409000F" w:tentative="1">
+      <w:start w:val="1"/>
+      <w:numFmt w:val="decimal"/>
+      <w:lvlText w:val="%4."/>
+      <w:lvlJc w:val="left"/>
+      <w:pPr>
+        <w:ind w:left="2520" w:hanging="360"/>
+      </w:pPr>
+    </w:lvl>
+    <w:lvl w:ilvl="4" w:tplc="04090019" w:tentative="1">
+      <w:start w:val="1"/>
+      <w:numFmt w:val="lowerLetter"/>
+      <w:lvlText w:val="%5."/>
+      <w:lvlJc w:val="left"/>
+      <w:pPr>
+        <w:ind w:left="3240" w:hanging="360"/>
+      </w:pPr>
+    </w:lvl>
+    <w:lvl w:ilvl="5" w:tplc="0409001B" w:tentative="1">
+      <w:start w:val="1"/>
+      <w:numFmt w:val="lowerRoman"/>
+      <w:lvlText w:val="%6."/>
+      <w:lvlJc w:val="right"/>
+      <w:pPr>
+        <w:ind w:left="3960" w:hanging="180"/>
+      </w:pPr>
+    </w:lvl>
+    <w:lvl w:ilvl="6" w:tplc="0409000F" w:tentative="1">
+      <w:start w:val="1"/>
+      <w:numFmt w:val="decimal"/>
+      <w:lvlText w:val="%7."/>
+      <w:lvlJc w:val="left"/>
+      <w:pPr>
+        <w:ind w:left="4680" w:hanging="360"/>
+      </w:pPr>
+    </w:lvl>
+    <w:lvl w:ilvl="7" w:tplc="04090019" w:tentative="1">
+      <w:start w:val="1"/>
+      <w:numFmt w:val="lowerLetter"/>
+      <w:lvlText w:val="%8."/>
+      <w:lvlJc w:val="left"/>
+      <w:pPr>
+        <w:ind w:left="5400" w:hanging="360"/>
+      </w:pPr>
+    </w:lvl>
+    <w:lvl w:ilvl="8" w:tplc="0409001B" w:tentative="1">
+      <w:start w:val="1"/>
+      <w:numFmt w:val="lowerRoman"/>
+      <w:lvlText w:val="%9."/>
+      <w:lvlJc w:val="right"/>
+      <w:pPr>
+        <w:ind w:left="6120" w:hanging="180"/>
+      </w:pPr>
+    </w:lvl>
+  </w:abstractNum>
+  <w:abstractNum w:abstractNumId="7" w15:restartNumberingAfterBreak="0">
+    <w:nsid w:val="6C182789"/>
+    <w:multiLevelType w:val="multilevel"/>
+    <w:tmpl w:val="C01470D8"/>
+    <w:lvl w:ilvl="0">
+      <w:start w:val="1"/>
+      <w:numFmt w:val="decimal"/>
+      <w:lvlText w:val="%1.0"/>
+      <w:lvlJc w:val="left"/>
+      <w:pPr>
+        <w:ind w:left="549" w:hanging="549"/>
+      </w:pPr>
+      <w:rPr>
+        <w:rFonts w:hint="default"/>
+      </w:rPr>
+    </w:lvl>
+    <w:lvl w:ilvl="1">
+      <w:start w:val="1"/>
+      <w:numFmt w:val="decimal"/>
+      <w:lvlText w:val="%1.%2"/>
+      <w:lvlJc w:val="left"/>
+      <w:pPr>
+        <w:ind w:left="1269" w:hanging="549"/>
+      </w:pPr>
+      <w:rPr>
+        <w:rFonts w:hint="default"/>
+      </w:rPr>
+    </w:lvl>
+    <w:lvl w:ilvl="2">
+      <w:start w:val="1"/>
+      <w:numFmt w:val="decimal"/>
+      <w:lvlText w:val="%1.%2.%3"/>
+      <w:lvlJc w:val="left"/>
+      <w:pPr>
+        <w:ind w:left="2160" w:hanging="720"/>
+      </w:pPr>
+      <w:rPr>
+        <w:rFonts w:hint="default"/>
+      </w:rPr>
+    </w:lvl>
+    <w:lvl w:ilvl="3">
+      <w:start w:val="1"/>
+      <w:numFmt w:val="decimal"/>
+      <w:lvlText w:val="%1.%2.%3.%4"/>
+      <w:lvlJc w:val="left"/>
+      <w:pPr>
+        <w:ind w:left="3240" w:hanging="1080"/>
+      </w:pPr>
+      <w:rPr>
+        <w:rFonts w:hint="default"/>
+      </w:rPr>
+    </w:lvl>
+    <w:lvl w:ilvl="4">
+      <w:start w:val="1"/>
+      <w:numFmt w:val="decimal"/>
+      <w:lvlText w:val="%1.%2.%3.%4.%5"/>
+      <w:lvlJc w:val="left"/>
+      <w:pPr>
+        <w:ind w:left="3960" w:hanging="1080"/>
+      </w:pPr>
+      <w:rPr>
+        <w:rFonts w:hint="default"/>
+      </w:rPr>
+    </w:lvl>
+    <w:lvl w:ilvl="5">
+      <w:start w:val="1"/>
+      <w:numFmt w:val="decimal"/>
+      <w:lvlText w:val="%1.%2.%3.%4.%5.%6"/>
+      <w:lvlJc w:val="left"/>
+      <w:pPr>
+        <w:ind w:left="5040" w:hanging="1440"/>
+      </w:pPr>
+      <w:rPr>
+        <w:rFonts w:hint="default"/>
+      </w:rPr>
+    </w:lvl>
+    <w:lvl w:ilvl="6">
+      <w:start w:val="1"/>
+      <w:numFmt w:val="decimal"/>
+      <w:lvlText w:val="%1.%2.%3.%4.%5.%6.%7"/>
+      <w:lvlJc w:val="left"/>
+      <w:pPr>
+        <w:ind w:left="5760" w:hanging="1440"/>
+      </w:pPr>
+      <w:rPr>
+        <w:rFonts w:hint="default"/>
+      </w:rPr>
+    </w:lvl>
+    <w:lvl w:ilvl="7">
+      <w:start w:val="1"/>
+      <w:numFmt w:val="decimal"/>
+      <w:lvlText w:val="%1.%2.%3.%4.%5.%6.%7.%8"/>
+      <w:lvlJc w:val="left"/>
+      <w:pPr>
+        <w:ind w:left="6840" w:hanging="1800"/>
+      </w:pPr>
+      <w:rPr>
+        <w:rFonts w:hint="default"/>
+      </w:rPr>
+    </w:lvl>
+    <w:lvl w:ilvl="8">
+      <w:start w:val="1"/>
+      <w:numFmt w:val="decimal"/>
+      <w:lvlText w:val="%1.%2.%3.%4.%5.%6.%7.%8.%9"/>
+      <w:lvlJc w:val="left"/>
+      <w:pPr>
         <w:ind w:left="7920" w:hanging="2160"/>
+      </w:pPr>
+      <w:rPr>
+        <w:rFonts w:hint="default"/>
+      </w:rPr>
+    </w:lvl>
+  </w:abstractNum>
+  <w:abstractNum w:abstractNumId="8" w15:restartNumberingAfterBreak="0">
+    <w:nsid w:val="7D475C62"/>
+    <w:multiLevelType w:val="multilevel"/>
+    <w:tmpl w:val="A4EC7C32"/>
+    <w:lvl w:ilvl="0">
+      <w:start w:val="1"/>
+      <w:numFmt w:val="decimal"/>
+      <w:lvlText w:val="%1.0"/>
+      <w:lvlJc w:val="left"/>
+      <w:pPr>
+        <w:ind w:left="4680" w:hanging="720"/>
+      </w:pPr>
+      <w:rPr>
+        <w:rFonts w:hint="default"/>
+      </w:rPr>
+    </w:lvl>
+    <w:lvl w:ilvl="1">
+      <w:start w:val="1"/>
+      <w:numFmt w:val="decimal"/>
+      <w:lvlText w:val="%1.%2"/>
+      <w:lvlJc w:val="left"/>
+      <w:pPr>
+        <w:ind w:left="4860" w:hanging="720"/>
+      </w:pPr>
+      <w:rPr>
+        <w:rFonts w:hint="default"/>
+      </w:rPr>
+    </w:lvl>
+    <w:lvl w:ilvl="2">
+      <w:start w:val="1"/>
+      <w:numFmt w:val="decimal"/>
+      <w:lvlText w:val="%1.%2.%3"/>
+      <w:lvlJc w:val="left"/>
+      <w:pPr>
+        <w:ind w:left="2520" w:hanging="1080"/>
+      </w:pPr>
+      <w:rPr>
+        <w:rFonts w:hint="default"/>
+      </w:rPr>
+    </w:lvl>
+    <w:lvl w:ilvl="3">
+      <w:start w:val="1"/>
+      <w:numFmt w:val="decimal"/>
+      <w:lvlText w:val="%1.%2.%3.%4"/>
+      <w:lvlJc w:val="left"/>
+      <w:pPr>
+        <w:ind w:left="3240" w:hanging="1080"/>
+      </w:pPr>
+      <w:rPr>
+        <w:rFonts w:hint="default"/>
+      </w:rPr>
+    </w:lvl>
+    <w:lvl w:ilvl="4">
+      <w:start w:val="1"/>
+      <w:numFmt w:val="decimal"/>
+      <w:lvlText w:val="%1.%2.%3.%4.%5"/>
+      <w:lvlJc w:val="left"/>
+      <w:pPr>
+        <w:ind w:left="4320" w:hanging="1440"/>
+      </w:pPr>
+      <w:rPr>
+        <w:rFonts w:hint="default"/>
+      </w:rPr>
+    </w:lvl>
+    <w:lvl w:ilvl="5">
+      <w:start w:val="1"/>
+      <w:numFmt w:val="decimal"/>
+      <w:lvlText w:val="%1.%2.%3.%4.%5.%6"/>
+      <w:lvlJc w:val="left"/>
+      <w:pPr>
+        <w:ind w:left="5400" w:hanging="1800"/>
+      </w:pPr>
+      <w:rPr>
+        <w:rFonts w:hint="default"/>
+      </w:rPr>
+    </w:lvl>
+    <w:lvl w:ilvl="6">
+      <w:start w:val="1"/>
+      <w:numFmt w:val="decimal"/>
+      <w:lvlText w:val="%1.%2.%3.%4.%5.%6.%7"/>
+      <w:lvlJc w:val="left"/>
+      <w:pPr>
+        <w:ind w:left="6480" w:hanging="2160"/>
+      </w:pPr>
+      <w:rPr>
+        <w:rFonts w:hint="default"/>
+      </w:rPr>
+    </w:lvl>
+    <w:lvl w:ilvl="7">
+      <w:start w:val="1"/>
+      <w:numFmt w:val="decimal"/>
+      <w:lvlText w:val="%1.%2.%3.%4.%5.%6.%7.%8"/>
+      <w:lvlJc w:val="left"/>
+      <w:pPr>
+        <w:ind w:left="7200" w:hanging="2160"/>
+      </w:pPr>
+      <w:rPr>
+        <w:rFonts w:hint="default"/>
+      </w:rPr>
+    </w:lvl>
+    <w:lvl w:ilvl="8">
+      <w:start w:val="1"/>
+      <w:numFmt w:val="decimal"/>
+      <w:lvlText w:val="%1.%2.%3.%4.%5.%6.%7.%8.%9"/>
+      <w:lvlJc w:val="left"/>
+      <w:pPr>
+        <w:ind w:left="8280" w:hanging="2520"/>
       </w:pPr>
       <w:rPr>
         <w:rFonts w:hint="default"/>
@@ -2446,7 +3659,16 @@
     <w:abstractNumId w:val="0"/>
   </w:num>
   <w:num w:numId="11">
+    <w:abstractNumId w:val="7"/>
+  </w:num>
+  <w:num w:numId="12">
+    <w:abstractNumId w:val="8"/>
+  </w:num>
+  <w:num w:numId="13">
     <w:abstractNumId w:val="5"/>
+  </w:num>
+  <w:num w:numId="14">
+    <w:abstractNumId w:val="6"/>
   </w:num>
 </w:numbering>
 </file>
@@ -2623,7 +3845,7 @@
     <w:lsdException w:name="Table Web 2" w:semiHidden="1" w:unhideWhenUsed="1"/>
     <w:lsdException w:name="Table Web 3" w:semiHidden="1" w:unhideWhenUsed="1"/>
     <w:lsdException w:name="Balloon Text" w:semiHidden="1" w:unhideWhenUsed="1"/>
-    <w:lsdException w:name="Table Grid" w:semiHidden="1" w:uiPriority="1" w:unhideWhenUsed="1"/>
+    <w:lsdException w:name="Table Grid" w:uiPriority="1"/>
     <w:lsdException w:name="Table Theme" w:semiHidden="1" w:unhideWhenUsed="1"/>
     <w:lsdException w:name="Placeholder Text" w:semiHidden="1"/>
     <w:lsdException w:name="No Spacing" w:uiPriority="1" w:qFormat="1"/>
@@ -4027,7 +5249,9 @@
   </w:compat>
   <w:rsids>
     <w:rsidRoot w:val="006F70B2"/>
+    <w:rsid w:val="005712BA"/>
     <w:rsid w:val="006F70B2"/>
+    <w:rsid w:val="00C63185"/>
   </w:rsids>
   <m:mathPr>
     <m:mathFont m:val="Cambria Math"/>
@@ -4877,12 +6101,14 @@
 </file>
 
 <file path=customXml/item1.xml><?xml version="1.0" encoding="utf-8"?>
-<?mso-contentType ?>
-<FormTemplates xmlns="http://schemas.microsoft.com/sharepoint/v3/contenttype/forms">
-  <Display>DocumentLibraryForm</Display>
-  <Edit>AssetEditForm</Edit>
-  <New>DocumentLibraryForm</New>
-</FormTemplates>
+<CoverPageProperties xmlns="http://schemas.microsoft.com/office/2006/coverPageProps">
+  <PublishDate>2016-09-22T00:00:00</PublishDate>
+  <Abstract/>
+  <CompanyAddress/>
+  <CompanyPhone/>
+  <CompanyFax/>
+  <CompanyEmail/>
+</CoverPageProperties>
 </file>
 
 <file path=customXml/item2.xml><?xml version="1.0" encoding="utf-8"?>
@@ -4896,14 +6122,12 @@
 </file>
 
 <file path=customXml/item3.xml><?xml version="1.0" encoding="utf-8"?>
-<CoverPageProperties xmlns="http://schemas.microsoft.com/office/2006/coverPageProps">
-  <PublishDate>2016-09-22T00:00:00</PublishDate>
-  <Abstract/>
-  <CompanyAddress/>
-  <CompanyPhone/>
-  <CompanyFax/>
-  <CompanyEmail/>
-</CoverPageProperties>
+<?mso-contentType ?>
+<FormTemplates xmlns="http://schemas.microsoft.com/sharepoint/v3/contenttype/forms">
+  <Display>DocumentLibraryForm</Display>
+  <Edit>AssetEditForm</Edit>
+  <New>DocumentLibraryForm</New>
+</FormTemplates>
 </file>
 
 <file path=customXml/item4.xml><?xml version="1.0" encoding="utf-8"?>
@@ -4911,9 +6135,9 @@
 </file>
 
 <file path=customXml/itemProps1.xml><?xml version="1.0" encoding="utf-8"?>
-<ds:datastoreItem xmlns:ds="http://schemas.openxmlformats.org/officeDocument/2006/customXml" ds:itemID="{CCBB6253-25EE-4BB0-B942-7A7F50E0DC33}">
+<ds:datastoreItem xmlns:ds="http://schemas.openxmlformats.org/officeDocument/2006/customXml" ds:itemID="{55AF091B-3C7A-41E3-B477-F2FDAA23CFDA}">
   <ds:schemaRefs>
-    <ds:schemaRef ds:uri="http://schemas.microsoft.com/sharepoint/v3/contenttype/forms"/>
+    <ds:schemaRef ds:uri="http://schemas.microsoft.com/office/2006/coverPageProps"/>
   </ds:schemaRefs>
 </ds:datastoreItem>
 </file>
@@ -4927,15 +6151,15 @@
 </file>
 
 <file path=customXml/itemProps3.xml><?xml version="1.0" encoding="utf-8"?>
-<ds:datastoreItem xmlns:ds="http://schemas.openxmlformats.org/officeDocument/2006/customXml" ds:itemID="{55AF091B-3C7A-41E3-B477-F2FDAA23CFDA}">
+<ds:datastoreItem xmlns:ds="http://schemas.openxmlformats.org/officeDocument/2006/customXml" ds:itemID="{CCBB6253-25EE-4BB0-B942-7A7F50E0DC33}">
   <ds:schemaRefs>
-    <ds:schemaRef ds:uri="http://schemas.microsoft.com/office/2006/coverPageProps"/>
+    <ds:schemaRef ds:uri="http://schemas.microsoft.com/sharepoint/v3/contenttype/forms"/>
   </ds:schemaRefs>
 </ds:datastoreItem>
 </file>
 
 <file path=customXml/itemProps4.xml><?xml version="1.0" encoding="utf-8"?>
-<ds:datastoreItem xmlns:ds="http://schemas.openxmlformats.org/officeDocument/2006/customXml" ds:itemID="{184EDFAE-FFDE-4C61-9094-F789DCAB0069}">
+<ds:datastoreItem xmlns:ds="http://schemas.openxmlformats.org/officeDocument/2006/customXml" ds:itemID="{B349E879-6C04-4BF7-91C8-C1F1D07330B0}">
   <ds:schemaRefs>
     <ds:schemaRef ds:uri="http://schemas.openxmlformats.org/officeDocument/2006/bibliography"/>
   </ds:schemaRefs>

</xml_diff>